<commit_message>
se comprimio carpeta css y js
</commit_message>
<xml_diff>
--- a/cambios realizados.docx
+++ b/cambios realizados.docx
@@ -42,21 +42,7 @@
         <w:rPr>
           <w:lang w:val="es-MX"/>
         </w:rPr>
-        <w:t xml:space="preserve">y el </w:t>
-      </w:r>
-      <w:proofErr w:type="spellStart"/>
-      <w:r>
-        <w:rPr>
-          <w:lang w:val="es-MX"/>
-        </w:rPr>
-        <w:t>mixin</w:t>
-      </w:r>
-      <w:proofErr w:type="spellEnd"/>
-      <w:r>
-        <w:rPr>
-          <w:lang w:val="es-MX"/>
-        </w:rPr>
-        <w:t xml:space="preserve"> se utilizó para el tamaño de la imagen principal de la página.</w:t>
+        <w:t>y el mixin se utilizó para el tamaño de la imagen principal de la página.</w:t>
       </w:r>
     </w:p>
     <w:p>
@@ -81,21 +67,7 @@
         <w:rPr>
           <w:lang w:val="es-MX"/>
         </w:rPr>
-        <w:t xml:space="preserve"> condicionales, donde dentro de la clase .divv se aplica para la fuente de los enlaces y para la clase </w:t>
-      </w:r>
-      <w:proofErr w:type="spellStart"/>
-      <w:r>
-        <w:rPr>
-          <w:lang w:val="es-MX"/>
-        </w:rPr>
-        <w:t>headerr</w:t>
-      </w:r>
-      <w:proofErr w:type="spellEnd"/>
-      <w:r>
-        <w:rPr>
-          <w:lang w:val="es-MX"/>
-        </w:rPr>
-        <w:t xml:space="preserve"> se </w:t>
+        <w:t xml:space="preserve"> condicionales, donde dentro de la clase .divv se aplica para la fuente de los enlaces y para la clase headerr se </w:t>
       </w:r>
       <w:r>
         <w:rPr>
@@ -108,6 +80,19 @@
           <w:lang w:val="es-MX"/>
         </w:rPr>
         <w:t xml:space="preserve"> la misma operación para los bordes.</w:t>
+      </w:r>
+    </w:p>
+    <w:p>
+      <w:pPr>
+        <w:rPr>
+          <w:lang w:val="es-MX"/>
+        </w:rPr>
+      </w:pPr>
+      <w:r>
+        <w:rPr>
+          <w:lang w:val="es-MX"/>
+        </w:rPr>
+        <w:t>Se añadió .gitignore para no mostrar la carpeta node_modules.</w:t>
       </w:r>
     </w:p>
     <w:p>

</xml_diff>